<commit_message>
771 problem in leetcode easy problem
</commit_message>
<xml_diff>
--- a/771.docx
+++ b/771.docx
@@ -42,9 +42,6 @@
       <w:r>
         <w:t xml:space="preserve">       </w:t>
       </w:r>
-      <w:r>
-        <w:t xml:space="preserve"> </w:t>
-      </w:r>
       <w:hyperlink r:id="rId5" w:history="1">
         <w:r>
           <w:rPr>
@@ -52,7 +49,7 @@
             <w:b/>
             <w:bCs/>
           </w:rPr>
-          <w:t>771. Jewels and Stones</w:t>
+          <w:t>2114. Maximum Number of Words Found in Sentences</w:t>
         </w:r>
       </w:hyperlink>
     </w:p>
@@ -87,19 +84,11 @@
       </w:r>
       <w:proofErr w:type="spellStart"/>
       <w:r>
-        <w:t>numJewelsInStones</w:t>
+        <w:t>mostWordsFound</w:t>
       </w:r>
       <w:proofErr w:type="spellEnd"/>
       <w:r>
-        <w:t xml:space="preserve"> = </w:t>
-      </w:r>
-      <w:proofErr w:type="gramStart"/>
-      <w:r>
-        <w:t>function(</w:t>
-      </w:r>
-      <w:proofErr w:type="gramEnd"/>
-      <w:r>
-        <w:t>jewels, stones) {</w:t>
+        <w:t xml:space="preserve"> = function(sentences) {</w:t>
       </w:r>
     </w:p>
     <w:p>
@@ -107,7 +96,7 @@
         <w:pStyle w:val="ListParagraph"/>
       </w:pPr>
       <w:r>
-        <w:t>    let count = 0;</w:t>
+        <w:t>    let max = 0;</w:t>
       </w:r>
     </w:p>
     <w:p>
@@ -115,7 +104,7 @@
         <w:pStyle w:val="ListParagraph"/>
       </w:pPr>
       <w:r>
-        <w:t>    for (let s of stones) {</w:t>
+        <w:t>    for (let s of sentences) {</w:t>
       </w:r>
     </w:p>
     <w:p>
@@ -123,17 +112,38 @@
         <w:pStyle w:val="ListParagraph"/>
       </w:pPr>
       <w:r>
-        <w:t>        if (</w:t>
+        <w:t xml:space="preserve">        max = </w:t>
       </w:r>
       <w:proofErr w:type="spellStart"/>
       <w:proofErr w:type="gramStart"/>
       <w:r>
-        <w:t>jewels.includes</w:t>
+        <w:t>Math.max</w:t>
+      </w:r>
+      <w:proofErr w:type="spellEnd"/>
+      <w:r>
+        <w:t>(</w:t>
+      </w:r>
+      <w:proofErr w:type="gramEnd"/>
+      <w:r>
+        <w:t xml:space="preserve">max, </w:t>
+      </w:r>
+      <w:proofErr w:type="spellStart"/>
+      <w:proofErr w:type="gramStart"/>
+      <w:r>
+        <w:t>s.split</w:t>
       </w:r>
       <w:proofErr w:type="spellEnd"/>
       <w:proofErr w:type="gramEnd"/>
       <w:r>
-        <w:t>(s)) count++;</w:t>
+        <w:t>(" "</w:t>
+      </w:r>
+      <w:proofErr w:type="gramStart"/>
+      <w:r>
+        <w:t>).length</w:t>
+      </w:r>
+      <w:proofErr w:type="gramEnd"/>
+      <w:r>
+        <w:t>);</w:t>
       </w:r>
     </w:p>
     <w:p>
@@ -149,7 +159,7 @@
         <w:pStyle w:val="ListParagraph"/>
       </w:pPr>
       <w:r>
-        <w:t>    return count;</w:t>
+        <w:t>    return max;</w:t>
       </w:r>
     </w:p>
     <w:p>
@@ -163,6 +173,11 @@
     <w:p>
       <w:pPr>
         <w:pStyle w:val="ListParagraph"/>
+      </w:pPr>
+    </w:p>
+    <w:p>
+      <w:pPr>
+        <w:pStyle w:val="ListParagraph"/>
         <w:rPr>
           <w:lang w:val="en-US"/>
         </w:rPr>
@@ -173,11 +188,11 @@
         <w:pStyle w:val="ListParagraph"/>
         <w:numPr>
           <w:ilvl w:val="0"/>
-          <w:numId w:val="13"/>
+          <w:numId w:val="14"/>
         </w:numPr>
       </w:pPr>
       <w:r>
-        <w:t>The function takes two strings as input:</w:t>
+        <w:t>We are given an array of sentences where each sentence contains words separated by spaces.</w:t>
       </w:r>
     </w:p>
     <w:p>
@@ -185,11 +200,11 @@
         <w:pStyle w:val="ListParagraph"/>
         <w:numPr>
           <w:ilvl w:val="0"/>
-          <w:numId w:val="13"/>
+          <w:numId w:val="14"/>
         </w:numPr>
       </w:pPr>
       <w:r>
-        <w:t>jewels → characters that are considered valuable</w:t>
+        <w:t>We need to find the sentence that has the highest number of words.</w:t>
       </w:r>
     </w:p>
     <w:p>
@@ -197,11 +212,11 @@
         <w:pStyle w:val="ListParagraph"/>
         <w:numPr>
           <w:ilvl w:val="0"/>
-          <w:numId w:val="13"/>
+          <w:numId w:val="14"/>
         </w:numPr>
       </w:pPr>
       <w:r>
-        <w:t>stones → characters you have</w:t>
+        <w:t>First, initialize a variable max to 0 to store the maximum word count.</w:t>
       </w:r>
     </w:p>
     <w:p>
@@ -209,21 +224,11 @@
         <w:pStyle w:val="ListParagraph"/>
         <w:numPr>
           <w:ilvl w:val="0"/>
-          <w:numId w:val="13"/>
+          <w:numId w:val="14"/>
         </w:numPr>
       </w:pPr>
       <w:r>
-        <w:t xml:space="preserve">A variable count is initialized to </w:t>
-      </w:r>
-      <w:r>
-        <w:rPr>
-          <w:b/>
-          <w:bCs/>
-        </w:rPr>
-        <w:t>0</w:t>
-      </w:r>
-      <w:r>
-        <w:t xml:space="preserve"> to store how many jewels are found.</w:t>
+        <w:t>Traverse through each sentence in the array using a loop.</w:t>
       </w:r>
     </w:p>
     <w:p>
@@ -231,21 +236,11 @@
         <w:pStyle w:val="ListParagraph"/>
         <w:numPr>
           <w:ilvl w:val="0"/>
-          <w:numId w:val="13"/>
+          <w:numId w:val="14"/>
         </w:numPr>
       </w:pPr>
       <w:r>
-        <w:t xml:space="preserve">The function loops through </w:t>
-      </w:r>
-      <w:r>
-        <w:rPr>
-          <w:b/>
-          <w:bCs/>
-        </w:rPr>
-        <w:t>each character s in the stones string</w:t>
-      </w:r>
-      <w:r>
-        <w:t>.</w:t>
+        <w:t>For every sentence, split it by spaces to get an array of words.</w:t>
       </w:r>
     </w:p>
     <w:p>
@@ -253,21 +248,11 @@
         <w:pStyle w:val="ListParagraph"/>
         <w:numPr>
           <w:ilvl w:val="0"/>
-          <w:numId w:val="13"/>
+          <w:numId w:val="14"/>
         </w:numPr>
       </w:pPr>
       <w:r>
-        <w:t xml:space="preserve">For every stone character, it checks whether that character </w:t>
-      </w:r>
-      <w:r>
-        <w:rPr>
-          <w:b/>
-          <w:bCs/>
-        </w:rPr>
-        <w:t>exists in the jewels string</w:t>
-      </w:r>
-      <w:r>
-        <w:t>.</w:t>
+        <w:t>Find the number of words by checking the length of the split array.</w:t>
       </w:r>
     </w:p>
     <w:p>
@@ -275,30 +260,11 @@
         <w:pStyle w:val="ListParagraph"/>
         <w:numPr>
           <w:ilvl w:val="0"/>
-          <w:numId w:val="13"/>
+          <w:numId w:val="14"/>
         </w:numPr>
       </w:pPr>
       <w:r>
-        <w:t xml:space="preserve">The check is done using the </w:t>
-      </w:r>
-      <w:proofErr w:type="gramStart"/>
-      <w:r>
-        <w:rPr>
-          <w:b/>
-          <w:bCs/>
-        </w:rPr>
-        <w:t>includes(</w:t>
-      </w:r>
-      <w:proofErr w:type="gramEnd"/>
-      <w:r>
-        <w:rPr>
-          <w:b/>
-          <w:bCs/>
-        </w:rPr>
-        <w:t>) method</w:t>
-      </w:r>
-      <w:r>
-        <w:t>, which returns true if the character is found.</w:t>
+        <w:t>Compare the current word count with max and update max if the current count is greater.</w:t>
       </w:r>
     </w:p>
     <w:p>
@@ -306,67 +272,14 @@
         <w:pStyle w:val="ListParagraph"/>
         <w:numPr>
           <w:ilvl w:val="0"/>
-          <w:numId w:val="13"/>
+          <w:numId w:val="14"/>
         </w:numPr>
       </w:pPr>
       <w:r>
-        <w:t xml:space="preserve">If the character is a jewel, the count value is </w:t>
-      </w:r>
-      <w:r>
-        <w:rPr>
-          <w:b/>
-          <w:bCs/>
-        </w:rPr>
-        <w:t>incremented by 1</w:t>
-      </w:r>
-      <w:r>
-        <w:t>.</w:t>
+        <w:t>After checking all sentences, return max as the final answer</w:t>
       </w:r>
     </w:p>
-    <w:p>
-      <w:pPr>
-        <w:pStyle w:val="ListParagraph"/>
-        <w:numPr>
-          <w:ilvl w:val="0"/>
-          <w:numId w:val="13"/>
-        </w:numPr>
-      </w:pPr>
-      <w:r>
-        <w:t xml:space="preserve">This process continues until </w:t>
-      </w:r>
-      <w:r>
-        <w:rPr>
-          <w:b/>
-          <w:bCs/>
-        </w:rPr>
-        <w:t>all stones are checked</w:t>
-      </w:r>
-      <w:r>
-        <w:t>.</w:t>
-      </w:r>
-    </w:p>
-    <w:p>
-      <w:pPr>
-        <w:pStyle w:val="ListParagraph"/>
-        <w:numPr>
-          <w:ilvl w:val="0"/>
-          <w:numId w:val="13"/>
-        </w:numPr>
-      </w:pPr>
-      <w:r>
-        <w:t xml:space="preserve">Finally, the function </w:t>
-      </w:r>
-      <w:r>
-        <w:rPr>
-          <w:b/>
-          <w:bCs/>
-        </w:rPr>
-        <w:t>returns the total count</w:t>
-      </w:r>
-      <w:r>
-        <w:t xml:space="preserve"> of jewels found in stones.</w:t>
-      </w:r>
-    </w:p>
+    <w:p/>
     <w:p>
       <w:pPr>
         <w:rPr>
@@ -1100,6 +1013,119 @@
     </w:lvl>
   </w:abstractNum>
   <w:abstractNum w:abstractNumId="6" w15:restartNumberingAfterBreak="0">
+    <w:nsid w:val="2BF63129"/>
+    <w:multiLevelType w:val="hybridMultilevel"/>
+    <w:tmpl w:val="443ABFB6"/>
+    <w:lvl w:ilvl="0" w:tplc="40090001">
+      <w:start w:val="1"/>
+      <w:numFmt w:val="bullet"/>
+      <w:lvlText w:val=""/>
+      <w:lvlJc w:val="left"/>
+      <w:pPr>
+        <w:ind w:left="720" w:hanging="360"/>
+      </w:pPr>
+      <w:rPr>
+        <w:rFonts w:ascii="Symbol" w:hAnsi="Symbol" w:hint="default"/>
+      </w:rPr>
+    </w:lvl>
+    <w:lvl w:ilvl="1" w:tplc="40090003" w:tentative="1">
+      <w:start w:val="1"/>
+      <w:numFmt w:val="bullet"/>
+      <w:lvlText w:val="o"/>
+      <w:lvlJc w:val="left"/>
+      <w:pPr>
+        <w:ind w:left="1440" w:hanging="360"/>
+      </w:pPr>
+      <w:rPr>
+        <w:rFonts w:ascii="Courier New" w:hAnsi="Courier New" w:cs="Courier New" w:hint="default"/>
+      </w:rPr>
+    </w:lvl>
+    <w:lvl w:ilvl="2" w:tplc="40090005" w:tentative="1">
+      <w:start w:val="1"/>
+      <w:numFmt w:val="bullet"/>
+      <w:lvlText w:val=""/>
+      <w:lvlJc w:val="left"/>
+      <w:pPr>
+        <w:ind w:left="2160" w:hanging="360"/>
+      </w:pPr>
+      <w:rPr>
+        <w:rFonts w:ascii="Wingdings" w:hAnsi="Wingdings" w:hint="default"/>
+      </w:rPr>
+    </w:lvl>
+    <w:lvl w:ilvl="3" w:tplc="40090001" w:tentative="1">
+      <w:start w:val="1"/>
+      <w:numFmt w:val="bullet"/>
+      <w:lvlText w:val=""/>
+      <w:lvlJc w:val="left"/>
+      <w:pPr>
+        <w:ind w:left="2880" w:hanging="360"/>
+      </w:pPr>
+      <w:rPr>
+        <w:rFonts w:ascii="Symbol" w:hAnsi="Symbol" w:hint="default"/>
+      </w:rPr>
+    </w:lvl>
+    <w:lvl w:ilvl="4" w:tplc="40090003" w:tentative="1">
+      <w:start w:val="1"/>
+      <w:numFmt w:val="bullet"/>
+      <w:lvlText w:val="o"/>
+      <w:lvlJc w:val="left"/>
+      <w:pPr>
+        <w:ind w:left="3600" w:hanging="360"/>
+      </w:pPr>
+      <w:rPr>
+        <w:rFonts w:ascii="Courier New" w:hAnsi="Courier New" w:cs="Courier New" w:hint="default"/>
+      </w:rPr>
+    </w:lvl>
+    <w:lvl w:ilvl="5" w:tplc="40090005" w:tentative="1">
+      <w:start w:val="1"/>
+      <w:numFmt w:val="bullet"/>
+      <w:lvlText w:val=""/>
+      <w:lvlJc w:val="left"/>
+      <w:pPr>
+        <w:ind w:left="4320" w:hanging="360"/>
+      </w:pPr>
+      <w:rPr>
+        <w:rFonts w:ascii="Wingdings" w:hAnsi="Wingdings" w:hint="default"/>
+      </w:rPr>
+    </w:lvl>
+    <w:lvl w:ilvl="6" w:tplc="40090001" w:tentative="1">
+      <w:start w:val="1"/>
+      <w:numFmt w:val="bullet"/>
+      <w:lvlText w:val=""/>
+      <w:lvlJc w:val="left"/>
+      <w:pPr>
+        <w:ind w:left="5040" w:hanging="360"/>
+      </w:pPr>
+      <w:rPr>
+        <w:rFonts w:ascii="Symbol" w:hAnsi="Symbol" w:hint="default"/>
+      </w:rPr>
+    </w:lvl>
+    <w:lvl w:ilvl="7" w:tplc="40090003" w:tentative="1">
+      <w:start w:val="1"/>
+      <w:numFmt w:val="bullet"/>
+      <w:lvlText w:val="o"/>
+      <w:lvlJc w:val="left"/>
+      <w:pPr>
+        <w:ind w:left="5760" w:hanging="360"/>
+      </w:pPr>
+      <w:rPr>
+        <w:rFonts w:ascii="Courier New" w:hAnsi="Courier New" w:cs="Courier New" w:hint="default"/>
+      </w:rPr>
+    </w:lvl>
+    <w:lvl w:ilvl="8" w:tplc="40090005" w:tentative="1">
+      <w:start w:val="1"/>
+      <w:numFmt w:val="bullet"/>
+      <w:lvlText w:val=""/>
+      <w:lvlJc w:val="left"/>
+      <w:pPr>
+        <w:ind w:left="6480" w:hanging="360"/>
+      </w:pPr>
+      <w:rPr>
+        <w:rFonts w:ascii="Wingdings" w:hAnsi="Wingdings" w:hint="default"/>
+      </w:rPr>
+    </w:lvl>
+  </w:abstractNum>
+  <w:abstractNum w:abstractNumId="7" w15:restartNumberingAfterBreak="0">
     <w:nsid w:val="37D81786"/>
     <w:multiLevelType w:val="hybridMultilevel"/>
     <w:tmpl w:val="4498D6CE"/>
@@ -1211,7 +1237,7 @@
       </w:rPr>
     </w:lvl>
   </w:abstractNum>
-  <w:abstractNum w:abstractNumId="7" w15:restartNumberingAfterBreak="0">
+  <w:abstractNum w:abstractNumId="8" w15:restartNumberingAfterBreak="0">
     <w:nsid w:val="389561CA"/>
     <w:multiLevelType w:val="hybridMultilevel"/>
     <w:tmpl w:val="81A04D58"/>
@@ -1324,7 +1350,7 @@
       </w:rPr>
     </w:lvl>
   </w:abstractNum>
-  <w:abstractNum w:abstractNumId="8" w15:restartNumberingAfterBreak="0">
+  <w:abstractNum w:abstractNumId="9" w15:restartNumberingAfterBreak="0">
     <w:nsid w:val="3C1B20A6"/>
     <w:multiLevelType w:val="hybridMultilevel"/>
     <w:tmpl w:val="649E649C"/>
@@ -1437,7 +1463,7 @@
       </w:rPr>
     </w:lvl>
   </w:abstractNum>
-  <w:abstractNum w:abstractNumId="9" w15:restartNumberingAfterBreak="0">
+  <w:abstractNum w:abstractNumId="10" w15:restartNumberingAfterBreak="0">
     <w:nsid w:val="40B22BDD"/>
     <w:multiLevelType w:val="hybridMultilevel"/>
     <w:tmpl w:val="1256BAC0"/>
@@ -1550,7 +1576,7 @@
       </w:rPr>
     </w:lvl>
   </w:abstractNum>
-  <w:abstractNum w:abstractNumId="10" w15:restartNumberingAfterBreak="0">
+  <w:abstractNum w:abstractNumId="11" w15:restartNumberingAfterBreak="0">
     <w:nsid w:val="49EB73CE"/>
     <w:multiLevelType w:val="hybridMultilevel"/>
     <w:tmpl w:val="B69E4F42"/>
@@ -1663,7 +1689,7 @@
       </w:rPr>
     </w:lvl>
   </w:abstractNum>
-  <w:abstractNum w:abstractNumId="11" w15:restartNumberingAfterBreak="0">
+  <w:abstractNum w:abstractNumId="12" w15:restartNumberingAfterBreak="0">
     <w:nsid w:val="57AC25DE"/>
     <w:multiLevelType w:val="hybridMultilevel"/>
     <w:tmpl w:val="4B906C0A"/>
@@ -1752,7 +1778,7 @@
       </w:pPr>
     </w:lvl>
   </w:abstractNum>
-  <w:abstractNum w:abstractNumId="12" w15:restartNumberingAfterBreak="0">
+  <w:abstractNum w:abstractNumId="13" w15:restartNumberingAfterBreak="0">
     <w:nsid w:val="636430E4"/>
     <w:multiLevelType w:val="multilevel"/>
     <w:tmpl w:val="A34C35F6"/>
@@ -1902,22 +1928,22 @@
     </w:lvl>
   </w:abstractNum>
   <w:num w:numId="1" w16cid:durableId="1399985031">
-    <w:abstractNumId w:val="11"/>
+    <w:abstractNumId w:val="12"/>
   </w:num>
   <w:num w:numId="2" w16cid:durableId="1105154681">
-    <w:abstractNumId w:val="8"/>
+    <w:abstractNumId w:val="9"/>
   </w:num>
   <w:num w:numId="3" w16cid:durableId="389499886">
-    <w:abstractNumId w:val="6"/>
+    <w:abstractNumId w:val="7"/>
   </w:num>
   <w:num w:numId="4" w16cid:durableId="1207763058">
-    <w:abstractNumId w:val="7"/>
+    <w:abstractNumId w:val="8"/>
   </w:num>
   <w:num w:numId="5" w16cid:durableId="1534656937">
     <w:abstractNumId w:val="5"/>
   </w:num>
   <w:num w:numId="6" w16cid:durableId="1238594839">
-    <w:abstractNumId w:val="9"/>
+    <w:abstractNumId w:val="10"/>
   </w:num>
   <w:num w:numId="7" w16cid:durableId="1809200855">
     <w:abstractNumId w:val="2"/>
@@ -1926,10 +1952,10 @@
     <w:abstractNumId w:val="4"/>
   </w:num>
   <w:num w:numId="9" w16cid:durableId="1764568352">
-    <w:abstractNumId w:val="10"/>
+    <w:abstractNumId w:val="11"/>
   </w:num>
   <w:num w:numId="10" w16cid:durableId="1020351959">
-    <w:abstractNumId w:val="12"/>
+    <w:abstractNumId w:val="13"/>
   </w:num>
   <w:num w:numId="11" w16cid:durableId="232468352">
     <w:abstractNumId w:val="0"/>
@@ -1939,6 +1965,9 @@
   </w:num>
   <w:num w:numId="13" w16cid:durableId="518666056">
     <w:abstractNumId w:val="1"/>
+  </w:num>
+  <w:num w:numId="14" w16cid:durableId="2062367818">
+    <w:abstractNumId w:val="6"/>
   </w:num>
 </w:numbering>
 </file>

</xml_diff>